<commit_message>
Added some comments about the command line dumper tool
</commit_message>
<xml_diff>
--- a/doc/Command line Data Dumper Tool.docx
+++ b/doc/Command line Data Dumper Tool.docx
@@ -1,6 +1,6 @@
 
 <file path=word/document.xml><?xml version="1.0" encoding="utf-8"?>
-<w:document xmlns:mv="urn:schemas-microsoft-com:mac:vml" xmlns:mo="http://schemas.microsoft.com/office/mac/office/2008/main" xmlns:ve="http://schemas.openxmlformats.org/markup-compatibility/2006" xmlns:o="urn:schemas-microsoft-com:office:office" xmlns:r="http://schemas.openxmlformats.org/officeDocument/2006/relationships" xmlns:m="http://schemas.openxmlformats.org/officeDocument/2006/math" xmlns:v="urn:schemas-microsoft-com:vml" xmlns:w10="urn:schemas-microsoft-com:office:word" xmlns:w="http://schemas.openxmlformats.org/wordprocessingml/2006/main" xmlns:wne="http://schemas.microsoft.com/office/word/2006/wordml" xmlns:wp="http://schemas.openxmlformats.org/drawingml/2006/wordprocessingDrawing" ve:Ignorable="mv" ve:PreserveAttributes="mv:*">
+<w:document xmlns:mo="http://schemas.microsoft.com/office/mac/office/2008/main" xmlns:ve="http://schemas.openxmlformats.org/markup-compatibility/2006" xmlns:mv="urn:schemas-microsoft-com:mac:vml" xmlns:o="urn:schemas-microsoft-com:office:office" xmlns:r="http://schemas.openxmlformats.org/officeDocument/2006/relationships" xmlns:m="http://schemas.openxmlformats.org/officeDocument/2006/math" xmlns:v="urn:schemas-microsoft-com:vml" xmlns:wp="http://schemas.openxmlformats.org/drawingml/2006/wordprocessingDrawing" xmlns:w10="urn:schemas-microsoft-com:office:word" xmlns:w="http://schemas.openxmlformats.org/wordprocessingml/2006/main" xmlns:wne="http://schemas.microsoft.com/office/word/2006/wordml">
   <w:body>
     <w:p>
       <w:pPr>
@@ -613,7 +613,7 @@
         <w:rPr>
           <w:noProof/>
         </w:rPr>
-        <w:t>3</w:t>
+        <w:t>4</w:t>
       </w:r>
       <w:r>
         <w:rPr>
@@ -1325,7 +1325,21 @@
         <w:rPr>
           <w:lang w:val="en-US"/>
         </w:rPr>
-        <w:t>-h &lt;variable names file&gt;, the name of the file mapping question codes into names. These names will be the labels displayed as header columns.</w:t>
+        <w:t>-</w:t>
+      </w:r>
+      <w:proofErr w:type="gramStart"/>
+      <w:r>
+        <w:rPr>
+          <w:lang w:val="en-US"/>
+        </w:rPr>
+        <w:t>h</w:t>
+      </w:r>
+      <w:proofErr w:type="gramEnd"/>
+      <w:r>
+        <w:rPr>
+          <w:lang w:val="en-US"/>
+        </w:rPr>
+        <w:t xml:space="preserve"> &lt;variable names file&gt;, the name of the file mapping question codes into names. These names will be the labels displayed as header columns.</w:t>
       </w:r>
     </w:p>
     <w:p>
@@ -1339,7 +1353,21 @@
         <w:rPr>
           <w:lang w:val="en-US"/>
         </w:rPr>
-        <w:t>-batch &lt;dump config filename&gt;, perform in batch (unattended) mode. Useful when scheculing dumps in a time period basis.</w:t>
+        <w:t>-</w:t>
+      </w:r>
+      <w:proofErr w:type="gramStart"/>
+      <w:r>
+        <w:rPr>
+          <w:lang w:val="en-US"/>
+        </w:rPr>
+        <w:t>batch</w:t>
+      </w:r>
+      <w:proofErr w:type="gramEnd"/>
+      <w:r>
+        <w:rPr>
+          <w:lang w:val="en-US"/>
+        </w:rPr>
+        <w:t xml:space="preserve"> &lt;dump config filename&gt;, perform in batch (unattended) mode. Useful when scheculing dumps in a time period basis.</w:t>
       </w:r>
     </w:p>
     <w:p>
@@ -1567,7 +1595,7 @@
         <w:pStyle w:val="Heading2"/>
       </w:pPr>
       <w:r>
-        <w:t>3.3 Enhancement: Batch operation</w:t>
+        <w:t>3.3 Batch operation</w:t>
       </w:r>
     </w:p>
     <w:p>
@@ -1683,7 +1711,13 @@
     </w:p>
     <w:p>
       <w:r>
-        <w:t>The backup configuration file is just like a java properties file. The keys are as follows:</w:t>
+        <w:t>The backup</w:t>
+      </w:r>
+      <w:r>
+        <w:t xml:space="preserve"> configuration file is just</w:t>
+      </w:r>
+      <w:r>
+        <w:t xml:space="preserve"> a java properties file. The keys are as follows:</w:t>
       </w:r>
     </w:p>
     <w:p>
@@ -1968,6 +2002,17 @@
       <w:r>
         <w:t># this is a comment line</w:t>
       </w:r>
+      <w:r>
+        <w:t>. Has to be the very first character</w:t>
+      </w:r>
+    </w:p>
+    <w:p>
+      <w:pPr>
+        <w:pStyle w:val="Code"/>
+      </w:pPr>
+      <w:r>
+        <w:t># of the line. Otherwise the dumper can raise a awful error</w:t>
+      </w:r>
     </w:p>
     <w:p>
       <w:pPr>
@@ -2039,6 +2084,9 @@
       <w:r>
         <w:t># para tu pregunta</w:t>
       </w:r>
+      <w:r>
+        <w:t>/for just a question</w:t>
+      </w:r>
     </w:p>
     <w:p>
       <w:pPr>
@@ -2107,6 +2155,14 @@
       </w:pPr>
       <w:r>
         <w:t># no section or group needed for question totals</w:t>
+      </w:r>
+    </w:p>
+    <w:p>
+      <w:pPr>
+        <w:pStyle w:val="Code"/>
+      </w:pPr>
+      <w:r>
+        <w:t># but project is mandatory</w:t>
       </w:r>
     </w:p>
     <w:p>
@@ -2424,7 +2480,7 @@
 </file>
 
 <file path=word/footer1.xml><?xml version="1.0" encoding="utf-8"?>
-<w:ftr xmlns:mv="urn:schemas-microsoft-com:mac:vml" xmlns:mo="http://schemas.microsoft.com/office/mac/office/2008/main" xmlns:ve="http://schemas.openxmlformats.org/markup-compatibility/2006" xmlns:o="urn:schemas-microsoft-com:office:office" xmlns:r="http://schemas.openxmlformats.org/officeDocument/2006/relationships" xmlns:m="http://schemas.openxmlformats.org/officeDocument/2006/math" xmlns:v="urn:schemas-microsoft-com:vml" xmlns:w10="urn:schemas-microsoft-com:office:word" xmlns:w="http://schemas.openxmlformats.org/wordprocessingml/2006/main" xmlns:wne="http://schemas.microsoft.com/office/word/2006/wordml" xmlns:wp="http://schemas.openxmlformats.org/drawingml/2006/wordprocessingDrawing">
+<w:ftr xmlns:mo="http://schemas.microsoft.com/office/mac/office/2008/main" xmlns:ve="http://schemas.openxmlformats.org/markup-compatibility/2006" xmlns:mv="urn:schemas-microsoft-com:mac:vml" xmlns:o="urn:schemas-microsoft-com:office:office" xmlns:r="http://schemas.openxmlformats.org/officeDocument/2006/relationships" xmlns:m="http://schemas.openxmlformats.org/officeDocument/2006/math" xmlns:v="urn:schemas-microsoft-com:vml" xmlns:wp="http://schemas.openxmlformats.org/drawingml/2006/wordprocessingDrawing" xmlns:w10="urn:schemas-microsoft-com:office:word" xmlns:w="http://schemas.openxmlformats.org/wordprocessingml/2006/main" xmlns:wne="http://schemas.microsoft.com/office/word/2006/wordml">
   <w:p>
     <w:pPr>
       <w:pStyle w:val="Footer"/>
@@ -2462,7 +2518,7 @@
 </file>
 
 <file path=word/footer2.xml><?xml version="1.0" encoding="utf-8"?>
-<w:ftr xmlns:mv="urn:schemas-microsoft-com:mac:vml" xmlns:mo="http://schemas.microsoft.com/office/mac/office/2008/main" xmlns:ve="http://schemas.openxmlformats.org/markup-compatibility/2006" xmlns:o="urn:schemas-microsoft-com:office:office" xmlns:r="http://schemas.openxmlformats.org/officeDocument/2006/relationships" xmlns:m="http://schemas.openxmlformats.org/officeDocument/2006/math" xmlns:v="urn:schemas-microsoft-com:vml" xmlns:w10="urn:schemas-microsoft-com:office:word" xmlns:w="http://schemas.openxmlformats.org/wordprocessingml/2006/main" xmlns:wne="http://schemas.microsoft.com/office/word/2006/wordml" xmlns:wp="http://schemas.openxmlformats.org/drawingml/2006/wordprocessingDrawing">
+<w:ftr xmlns:mo="http://schemas.microsoft.com/office/mac/office/2008/main" xmlns:ve="http://schemas.openxmlformats.org/markup-compatibility/2006" xmlns:mv="urn:schemas-microsoft-com:mac:vml" xmlns:o="urn:schemas-microsoft-com:office:office" xmlns:r="http://schemas.openxmlformats.org/officeDocument/2006/relationships" xmlns:m="http://schemas.openxmlformats.org/officeDocument/2006/math" xmlns:v="urn:schemas-microsoft-com:vml" xmlns:wp="http://schemas.openxmlformats.org/drawingml/2006/wordprocessingDrawing" xmlns:w10="urn:schemas-microsoft-com:office:word" xmlns:w="http://schemas.openxmlformats.org/wordprocessingml/2006/main" xmlns:wne="http://schemas.microsoft.com/office/word/2006/wordml">
   <w:p>
     <w:pPr>
       <w:pStyle w:val="Footer"/>
@@ -2494,7 +2550,7 @@
         <w:rStyle w:val="PageNumber"/>
         <w:noProof/>
       </w:rPr>
-      <w:t>4</w:t>
+      <w:t>7</w:t>
     </w:r>
     <w:r>
       <w:rPr>
@@ -2514,7 +2570,7 @@
 </file>
 
 <file path=word/header1.xml><?xml version="1.0" encoding="utf-8"?>
-<w:hdr xmlns:mv="urn:schemas-microsoft-com:mac:vml" xmlns:mo="http://schemas.microsoft.com/office/mac/office/2008/main" xmlns:ve="http://schemas.openxmlformats.org/markup-compatibility/2006" xmlns:o="urn:schemas-microsoft-com:office:office" xmlns:r="http://schemas.openxmlformats.org/officeDocument/2006/relationships" xmlns:m="http://schemas.openxmlformats.org/officeDocument/2006/math" xmlns:v="urn:schemas-microsoft-com:vml" xmlns:w10="urn:schemas-microsoft-com:office:word" xmlns:w="http://schemas.openxmlformats.org/wordprocessingml/2006/main" xmlns:wne="http://schemas.microsoft.com/office/word/2006/wordml" xmlns:wp="http://schemas.openxmlformats.org/drawingml/2006/wordprocessingDrawing">
+<w:hdr xmlns:mo="http://schemas.microsoft.com/office/mac/office/2008/main" xmlns:ve="http://schemas.openxmlformats.org/markup-compatibility/2006" xmlns:mv="urn:schemas-microsoft-com:mac:vml" xmlns:o="urn:schemas-microsoft-com:office:office" xmlns:r="http://schemas.openxmlformats.org/officeDocument/2006/relationships" xmlns:m="http://schemas.openxmlformats.org/officeDocument/2006/math" xmlns:v="urn:schemas-microsoft-com:vml" xmlns:wp="http://schemas.openxmlformats.org/drawingml/2006/wordprocessingDrawing" xmlns:w10="urn:schemas-microsoft-com:office:word" xmlns:w="http://schemas.openxmlformats.org/wordprocessingml/2006/main" xmlns:wne="http://schemas.microsoft.com/office/word/2006/wordml">
   <w:tbl>
     <w:tblPr>
       <w:tblW w:w="0" w:type="auto"/>
@@ -2640,7 +2696,7 @@
 </file>
 
 <file path=word/numbering.xml><?xml version="1.0" encoding="utf-8"?>
-<w:numbering xmlns:mv="urn:schemas-microsoft-com:mac:vml" xmlns:mo="http://schemas.microsoft.com/office/mac/office/2008/main" xmlns:ve="http://schemas.openxmlformats.org/markup-compatibility/2006" xmlns:o="urn:schemas-microsoft-com:office:office" xmlns:r="http://schemas.openxmlformats.org/officeDocument/2006/relationships" xmlns:m="http://schemas.openxmlformats.org/officeDocument/2006/math" xmlns:v="urn:schemas-microsoft-com:vml" xmlns:w10="urn:schemas-microsoft-com:office:word" xmlns:w="http://schemas.openxmlformats.org/wordprocessingml/2006/main" xmlns:wne="http://schemas.microsoft.com/office/word/2006/wordml" xmlns:wp="http://schemas.openxmlformats.org/drawingml/2006/wordprocessingDrawing">
+<w:numbering xmlns:mo="http://schemas.microsoft.com/office/mac/office/2008/main" xmlns:ve="http://schemas.openxmlformats.org/markup-compatibility/2006" xmlns:mv="urn:schemas-microsoft-com:mac:vml" xmlns:o="urn:schemas-microsoft-com:office:office" xmlns:r="http://schemas.openxmlformats.org/officeDocument/2006/relationships" xmlns:m="http://schemas.openxmlformats.org/officeDocument/2006/math" xmlns:v="urn:schemas-microsoft-com:vml" xmlns:wp="http://schemas.openxmlformats.org/drawingml/2006/wordprocessingDrawing" xmlns:w10="urn:schemas-microsoft-com:office:word" xmlns:w="http://schemas.openxmlformats.org/wordprocessingml/2006/main" xmlns:wne="http://schemas.microsoft.com/office/word/2006/wordml">
   <w:abstractNum w:abstractNumId="0">
     <w:nsid w:val="02041028"/>
     <w:multiLevelType w:val="hybridMultilevel"/>

</xml_diff>